<commit_message>
Added my section to Sprint
</commit_message>
<xml_diff>
--- a/Sprints/Week 7  - SPRINT CYCLE.docx
+++ b/Sprints/Week 7  - SPRINT CYCLE.docx
@@ -273,8 +273,16 @@
         <w:rPr>
           <w:lang w:val="en-IE"/>
         </w:rPr>
-        <w:t>, Surendra</w:t>
-      </w:r>
+        <w:t xml:space="preserve">, </w:t>
+      </w:r>
+      <w:proofErr w:type="spellStart"/>
+      <w:r>
+        <w:rPr>
+          <w:lang w:val="en-IE"/>
+        </w:rPr>
+        <w:t>Surendra</w:t>
+      </w:r>
+      <w:proofErr w:type="spellEnd"/>
     </w:p>
     <w:p>
       <w:pPr>
@@ -296,13 +304,7 @@
         <w:rPr>
           <w:lang w:val="en-IE"/>
         </w:rPr>
-        <w:t xml:space="preserve">Evaluation </w:t>
-      </w:r>
-      <w:r>
-        <w:rPr>
-          <w:lang w:val="en-IE"/>
-        </w:rPr>
-        <w:t>(Plan to do)</w:t>
+        <w:t>Evaluation (Plan to do)</w:t>
       </w:r>
     </w:p>
     <w:p>
@@ -384,13 +386,7 @@
         <w:rPr>
           <w:lang w:val="en-IE"/>
         </w:rPr>
-        <w:t>I am a bit behind on finishing last week’s User-Register</w:t>
-      </w:r>
-      <w:r>
-        <w:rPr>
-          <w:lang w:val="en-IE"/>
-        </w:rPr>
-        <w:t>/Login because of the mid-point presentation, so I will have that completed by Wednesday and then I will begin working on the User-</w:t>
+        <w:t>I am a bit behind on finishing last week’s User-Register/Login because of the mid-point presentation, so I will have that completed by Wednesday and then I will begin working on the User-</w:t>
       </w:r>
       <w:proofErr w:type="spellStart"/>
       <w:r>
@@ -447,13 +443,7 @@
         <w:rPr>
           <w:lang w:val="en-IE"/>
         </w:rPr>
-        <w:t>Working on search page to connect it with other links and databases available on internet</w:t>
-      </w:r>
-      <w:r>
-        <w:rPr>
-          <w:lang w:val="en-IE"/>
-        </w:rPr>
-        <w:t xml:space="preserve"> so which can be accessible easily on this page. </w:t>
+        <w:t xml:space="preserve">Working on search page to connect it with other links and databases available on internet so which can be accessible easily on this page. </w:t>
       </w:r>
     </w:p>
     <w:p>
@@ -518,13 +508,7 @@
         <w:rPr>
           <w:lang w:val="en-IE"/>
         </w:rPr>
-        <w:t xml:space="preserve">These are the </w:t>
-      </w:r>
-      <w:r>
-        <w:rPr>
-          <w:lang w:val="en-IE"/>
-        </w:rPr>
-        <w:t>following tasks that need to be completed this week:</w:t>
+        <w:t>These are the following tasks that need to be completed this week:</w:t>
       </w:r>
     </w:p>
     <w:p>
@@ -643,13 +627,7 @@
         <w:rPr>
           <w:lang w:val="en-IE"/>
         </w:rPr>
-        <w:t>The group is choosing Cust</w:t>
-      </w:r>
-      <w:r>
-        <w:rPr>
-          <w:lang w:val="en-IE"/>
-        </w:rPr>
-        <w:t xml:space="preserve">omer-Search because this is the basic premise and foundations of the project. </w:t>
+        <w:t xml:space="preserve">The group is choosing Customer-Search because this is the basic premise and foundations of the project. </w:t>
       </w:r>
     </w:p>
     <w:p>
@@ -693,13 +671,7 @@
         <w:rPr>
           <w:lang w:val="en-IE"/>
         </w:rPr>
-        <w:t>The group is selecting User-Edit-Account (Customer-Edit) to allow the use</w:t>
-      </w:r>
-      <w:r>
-        <w:rPr>
-          <w:lang w:val="en-IE"/>
-        </w:rPr>
-        <w:t xml:space="preserve">r (i.e. the customer) to edit their details on their account </w:t>
+        <w:t xml:space="preserve">The group is selecting User-Edit-Account (Customer-Edit) to allow the user (i.e. the customer) to edit their details on their account </w:t>
       </w:r>
     </w:p>
     <w:p>
@@ -787,25 +759,7 @@
         <w:rPr>
           <w:lang w:val="en-GB"/>
         </w:rPr>
-        <w:t>Still looking for the way how to do the ed</w:t>
-      </w:r>
-      <w:r>
-        <w:rPr>
-          <w:lang w:val="en-GB"/>
-        </w:rPr>
-        <w:t>it and delete the data which are exist in the database. Try different way which are searching online but all not working on my code. Looking for the issues, probably is the connection of database doesn</w:t>
-      </w:r>
-      <w:r>
-        <w:rPr>
-          <w:lang w:val="en-GB"/>
-        </w:rPr>
-        <w:t>’t right. Will still looking for the approach.</w:t>
-      </w:r>
-      <w:r>
-        <w:rPr>
-          <w:lang w:val="en-GB"/>
-        </w:rPr>
-        <w:t xml:space="preserve"> </w:t>
+        <w:t xml:space="preserve">Still looking for the way how to do the edit and delete the data which are exist in the database. Try different way which are searching online but all not working on my code. Looking for the issues, probably is the connection of database doesn’t right. Will still looking for the approach. </w:t>
       </w:r>
     </w:p>
     <w:p>
@@ -828,6 +782,66 @@
     </w:p>
     <w:p>
       <w:pPr>
+        <w:tabs>
+          <w:tab w:val="left" w:pos="5460"/>
+        </w:tabs>
+        <w:rPr>
+          <w:lang w:val="en-IE"/>
+        </w:rPr>
+      </w:pPr>
+      <w:r>
+        <w:rPr>
+          <w:lang w:val="en-IE"/>
+        </w:rPr>
+        <w:t xml:space="preserve">Started working on the User-Edit-Account. Originally, on the login page, the user’s information was on the same page. Also found it quite pointless to have a </w:t>
+      </w:r>
+      <w:proofErr w:type="spellStart"/>
+      <w:r>
+        <w:rPr>
+          <w:lang w:val="en-IE"/>
+        </w:rPr>
+        <w:t>customer_login</w:t>
+      </w:r>
+      <w:proofErr w:type="spellEnd"/>
+      <w:r>
+        <w:rPr>
+          <w:lang w:val="en-IE"/>
+        </w:rPr>
+        <w:t xml:space="preserve"> and </w:t>
+      </w:r>
+      <w:proofErr w:type="spellStart"/>
+      <w:r>
+        <w:rPr>
+          <w:lang w:val="en-IE"/>
+        </w:rPr>
+        <w:t>company_login</w:t>
+      </w:r>
+      <w:proofErr w:type="spellEnd"/>
+      <w:r>
+        <w:rPr>
+          <w:lang w:val="en-IE"/>
+        </w:rPr>
+        <w:t xml:space="preserve"> page, so merged the two into one file and consulted with </w:t>
+      </w:r>
+      <w:proofErr w:type="spellStart"/>
+      <w:r>
+        <w:rPr>
+          <w:lang w:val="en-IE"/>
+        </w:rPr>
+        <w:t>StackOverflow</w:t>
+      </w:r>
+      <w:proofErr w:type="spellEnd"/>
+      <w:r>
+        <w:rPr>
+          <w:lang w:val="en-IE"/>
+        </w:rPr>
+        <w:t xml:space="preserve"> on how to check one table and if the email address was not in one table (i.e. the Customer table) to check the other (i.e. the Company table). Got some help and added the code. Also fixed the cookie issue I was having last week. </w:t>
+      </w:r>
+      <w:bookmarkStart w:id="0" w:name="_GoBack"/>
+      <w:bookmarkEnd w:id="0"/>
+    </w:p>
+    <w:p>
+      <w:pPr>
         <w:rPr>
           <w:b/>
           <w:lang w:val="en-IE"/>
@@ -889,15 +903,7 @@
         <w:rPr>
           <w:lang w:val="en-IE"/>
         </w:rPr>
-        <w:t>Still working on the event page. Before making event, I linked with the customer page and made separate page for event page so everybody can see without login on our website. From next</w:t>
-      </w:r>
-      <w:bookmarkStart w:id="0" w:name="_GoBack"/>
-      <w:bookmarkEnd w:id="0"/>
-      <w:r>
-        <w:rPr>
-          <w:lang w:val="en-IE"/>
-        </w:rPr>
-        <w:t xml:space="preserve"> week, I am going to finish my part and started new part.</w:t>
+        <w:t>Still working on the event page. Before making event, I linked with the customer page and made separate page for event page so everybody can see without login on our website. From next week, I am going to finish my part and started new part.</w:t>
       </w:r>
     </w:p>
     <w:p>
@@ -1332,7 +1338,7 @@
     <w:lsdException w:name="Table Web 2" w:semiHidden="1" w:unhideWhenUsed="1"/>
     <w:lsdException w:name="Table Web 3" w:semiHidden="1" w:unhideWhenUsed="1"/>
     <w:lsdException w:name="Balloon Text" w:semiHidden="1" w:unhideWhenUsed="1"/>
-    <w:lsdException w:name="Table Grid" w:semiHidden="1" w:uiPriority="59" w:unhideWhenUsed="1"/>
+    <w:lsdException w:name="Table Grid" w:uiPriority="59"/>
     <w:lsdException w:name="Table Theme" w:semiHidden="1" w:unhideWhenUsed="1"/>
     <w:lsdException w:name="Placeholder Text" w:semiHidden="1"/>
     <w:lsdException w:name="Light Shading" w:uiPriority="60"/>
@@ -2023,7 +2029,7 @@
 </file>
 
 <file path=customXml/itemProps2.xml><?xml version="1.0" encoding="utf-8"?>
-<ds:datastoreItem xmlns:ds="http://schemas.openxmlformats.org/officeDocument/2006/customXml" ds:itemID="{A7CA5CCA-F2B0-4932-A4CC-5B857B8A0C3D}">
+<ds:datastoreItem xmlns:ds="http://schemas.openxmlformats.org/officeDocument/2006/customXml" ds:itemID="{64B10122-9083-494B-9AF0-B6B2AA3A9152}">
   <ds:schemaRefs>
     <ds:schemaRef ds:uri="http://schemas.openxmlformats.org/officeDocument/2006/bibliography"/>
   </ds:schemaRefs>

</xml_diff>

<commit_message>
Added Ali's Sprint section
Ali messaged on WhatsApp with ihs section and asked me to add it before uploading.
</commit_message>
<xml_diff>
--- a/Sprints/Week 7  - SPRINT CYCLE.docx
+++ b/Sprints/Week 7  - SPRINT CYCLE.docx
@@ -764,6 +764,15 @@
     </w:p>
     <w:p>
       <w:pPr>
+        <w:rPr>
+          <w:lang w:val="en-GB"/>
+        </w:rPr>
+      </w:pPr>
+      <w:bookmarkStart w:id="0" w:name="_GoBack"/>
+      <w:bookmarkEnd w:id="0"/>
+    </w:p>
+    <w:p>
+      <w:pPr>
         <w:tabs>
           <w:tab w:val="left" w:pos="5460"/>
         </w:tabs>
@@ -800,6 +809,7 @@
         <w:rPr>
           <w:lang w:val="en-IE"/>
         </w:rPr>
+        <w:lastRenderedPageBreak/>
         <w:t>customer_login</w:t>
       </w:r>
       <w:proofErr w:type="spellEnd"/>
@@ -837,8 +847,16 @@
         </w:rPr>
         <w:t xml:space="preserve"> on how to check one table and if the email address was not in one table (i.e. the Customer table) to check the other (i.e. the Company table). Got some help and added the code. Also fixed the cookie issue I was having last week. </w:t>
       </w:r>
-      <w:bookmarkStart w:id="0" w:name="_GoBack"/>
-      <w:bookmarkEnd w:id="0"/>
+    </w:p>
+    <w:p>
+      <w:pPr>
+        <w:tabs>
+          <w:tab w:val="left" w:pos="5460"/>
+        </w:tabs>
+        <w:rPr>
+          <w:lang w:val="en-IE"/>
+        </w:rPr>
+      </w:pPr>
     </w:p>
     <w:p>
       <w:pPr>
@@ -847,33 +865,37 @@
           <w:lang w:val="en-IE"/>
         </w:rPr>
       </w:pPr>
-    </w:p>
-    <w:p>
-      <w:pPr>
-        <w:rPr>
-          <w:lang w:val="en-IE"/>
-        </w:rPr>
-      </w:pPr>
       <w:r>
         <w:rPr>
           <w:b/>
           <w:lang w:val="en-IE"/>
         </w:rPr>
-        <w:t>Ali:</w:t>
-      </w:r>
-      <w:r>
-        <w:rPr>
-          <w:lang w:val="en-IE"/>
-        </w:rPr>
-        <w:t xml:space="preserve"> </w:t>
-      </w:r>
-    </w:p>
-    <w:p>
-      <w:pPr>
-        <w:rPr>
-          <w:rFonts w:ascii="Cambria" w:hAnsi="Cambria"/>
-          <w:sz w:val="28"/>
-          <w:szCs w:val="28"/>
+        <w:t>Ali</w:t>
+      </w:r>
+      <w:r>
+        <w:rPr>
+          <w:b/>
+          <w:lang w:val="en-IE"/>
+        </w:rPr>
+        <w:t>:</w:t>
+      </w:r>
+    </w:p>
+    <w:p>
+      <w:pPr>
+        <w:rPr>
+          <w:lang w:val="en-IE"/>
+        </w:rPr>
+      </w:pPr>
+      <w:r>
+        <w:rPr>
+          <w:lang w:val="en-IE"/>
+        </w:rPr>
+        <w:t>I created customer search page where any user or customer can write down any word in search field and then press search button- after clicking the button it will search the database for that specific information entered and print out the results on the same page to show that the page is working as expected until now.</w:t>
+      </w:r>
+    </w:p>
+    <w:p>
+      <w:pPr>
+        <w:rPr>
           <w:lang w:val="en-IE"/>
         </w:rPr>
       </w:pPr>
@@ -2029,7 +2051,7 @@
 </file>
 
 <file path=customXml/itemProps2.xml><?xml version="1.0" encoding="utf-8"?>
-<ds:datastoreItem xmlns:ds="http://schemas.openxmlformats.org/officeDocument/2006/customXml" ds:itemID="{64B10122-9083-494B-9AF0-B6B2AA3A9152}">
+<ds:datastoreItem xmlns:ds="http://schemas.openxmlformats.org/officeDocument/2006/customXml" ds:itemID="{F2C6E356-34EF-4DF3-A0DF-979AB12C2BDE}">
   <ds:schemaRefs>
     <ds:schemaRef ds:uri="http://schemas.openxmlformats.org/officeDocument/2006/bibliography"/>
   </ds:schemaRefs>

</xml_diff>